<commit_message>
Hòa cập nhật usecase
sửa lại usecase
</commit_message>
<xml_diff>
--- a/[Đồ án] Quản lý khách sạn/Phân tích chức năng/Báo cáo/[PTCN] [Buffalo] QuanLyKhachSan.docx
+++ b/[Đồ án] Quản lý khách sạn/Phân tích chức năng/Báo cáo/[PTCN] [Buffalo] QuanLyKhachSan.docx
@@ -7,7 +7,10 @@
         <w:pStyle w:val="MyTitle"/>
       </w:pPr>
       <w:r>
-        <w:t>Tham chiếu</w:t>
+        <w:t>T</w:t>
+      </w:r>
+      <w:r>
+        <w:t>ham chiếu</w:t>
       </w:r>
     </w:p>
     <w:tbl>
@@ -402,9 +405,9 @@
         <w:lastRenderedPageBreak/>
         <w:drawing>
           <wp:inline distT="0" distB="0" distL="0" distR="0">
-            <wp:extent cx="5943600" cy="5202515"/>
-            <wp:effectExtent l="0" t="0" r="0" b="0"/>
-            <wp:docPr id="1" name="Hình ảnh 1"/>
+            <wp:extent cx="5943600" cy="5363399"/>
+            <wp:effectExtent l="0" t="0" r="0" b="8890"/>
+            <wp:docPr id="3" name="Hình ảnh 3"/>
             <wp:cNvGraphicFramePr>
               <a:graphicFrameLocks xmlns:a="http://schemas.openxmlformats.org/drawingml/2006/main" noChangeAspect="1"/>
             </wp:cNvGraphicFramePr>
@@ -412,7 +415,7 @@
               <a:graphicData uri="http://schemas.openxmlformats.org/drawingml/2006/picture">
                 <pic:pic xmlns:pic="http://schemas.openxmlformats.org/drawingml/2006/picture">
                   <pic:nvPicPr>
-                    <pic:cNvPr id="0" name="Picture 2"/>
+                    <pic:cNvPr id="0" name="Picture 3"/>
                     <pic:cNvPicPr>
                       <a:picLocks noChangeAspect="1" noChangeArrowheads="1"/>
                     </pic:cNvPicPr>
@@ -433,7 +436,7 @@
                   <pic:spPr bwMode="auto">
                     <a:xfrm>
                       <a:off x="0" y="0"/>
-                      <a:ext cx="5943600" cy="5202515"/>
+                      <a:ext cx="5943600" cy="5363399"/>
                     </a:xfrm>
                     <a:prstGeom prst="rect">
                       <a:avLst/>
@@ -454,14 +457,27 @@
       <w:pPr>
         <w:pStyle w:val="Chuthich"/>
       </w:pPr>
-      <w:fldSimple w:instr=" SEQ Figure \* ARABIC ">
-        <w:r>
-          <w:rPr>
-            <w:noProof/>
-          </w:rPr>
-          <w:t>1</w:t>
-        </w:r>
-      </w:fldSimple>
+      <w:r>
+        <w:fldChar w:fldCharType="begin"/>
+      </w:r>
+      <w:r>
+        <w:instrText xml:space="preserve"> SEQ Figure \* ARABIC </w:instrText>
+      </w:r>
+      <w:r>
+        <w:fldChar w:fldCharType="separate"/>
+      </w:r>
+      <w:r>
+        <w:rPr>
+          <w:noProof/>
+        </w:rPr>
+        <w:t>1</w:t>
+      </w:r>
+      <w:r>
+        <w:rPr>
+          <w:noProof/>
+        </w:rPr>
+        <w:fldChar w:fldCharType="end"/>
+      </w:r>
       <w:r>
         <w:t>.</w:t>
       </w:r>
@@ -486,9 +502,9 @@
         <w:lastRenderedPageBreak/>
         <w:drawing>
           <wp:inline distT="0" distB="0" distL="0" distR="0">
-            <wp:extent cx="5372100" cy="4724400"/>
-            <wp:effectExtent l="0" t="0" r="0" b="0"/>
-            <wp:docPr id="4" name="Hình ảnh 4"/>
+            <wp:extent cx="5943600" cy="4684845"/>
+            <wp:effectExtent l="0" t="0" r="0" b="1905"/>
+            <wp:docPr id="16" name="Hình ảnh 16"/>
             <wp:cNvGraphicFramePr>
               <a:graphicFrameLocks xmlns:a="http://schemas.openxmlformats.org/drawingml/2006/main" noChangeAspect="1"/>
             </wp:cNvGraphicFramePr>
@@ -496,7 +512,7 @@
               <a:graphicData uri="http://schemas.openxmlformats.org/drawingml/2006/picture">
                 <pic:pic xmlns:pic="http://schemas.openxmlformats.org/drawingml/2006/picture">
                   <pic:nvPicPr>
-                    <pic:cNvPr id="0" name="Picture 3"/>
+                    <pic:cNvPr id="0" name="Picture 4"/>
                     <pic:cNvPicPr>
                       <a:picLocks noChangeAspect="1" noChangeArrowheads="1"/>
                     </pic:cNvPicPr>
@@ -517,7 +533,7 @@
                   <pic:spPr bwMode="auto">
                     <a:xfrm>
                       <a:off x="0" y="0"/>
-                      <a:ext cx="5372100" cy="4724400"/>
+                      <a:ext cx="5943600" cy="4684845"/>
                     </a:xfrm>
                     <a:prstGeom prst="rect">
                       <a:avLst/>
@@ -538,14 +554,27 @@
       <w:pPr>
         <w:pStyle w:val="Chuthich"/>
       </w:pPr>
-      <w:fldSimple w:instr=" SEQ Figure \* ARABIC ">
-        <w:r>
-          <w:rPr>
-            <w:noProof/>
-          </w:rPr>
-          <w:t>2</w:t>
-        </w:r>
-      </w:fldSimple>
+      <w:r>
+        <w:fldChar w:fldCharType="begin"/>
+      </w:r>
+      <w:r>
+        <w:instrText xml:space="preserve"> SEQ Figure \* ARABIC </w:instrText>
+      </w:r>
+      <w:r>
+        <w:fldChar w:fldCharType="separate"/>
+      </w:r>
+      <w:r>
+        <w:rPr>
+          <w:noProof/>
+        </w:rPr>
+        <w:t>2</w:t>
+      </w:r>
+      <w:r>
+        <w:rPr>
+          <w:noProof/>
+        </w:rPr>
+        <w:fldChar w:fldCharType="end"/>
+      </w:r>
       <w:r>
         <w:t>.</w:t>
       </w:r>
@@ -565,9 +594,9 @@
         <w:lastRenderedPageBreak/>
         <w:drawing>
           <wp:inline distT="0" distB="0" distL="0" distR="0">
-            <wp:extent cx="5943600" cy="4340048"/>
-            <wp:effectExtent l="0" t="0" r="0" b="3810"/>
-            <wp:docPr id="6" name="Hình ảnh 6"/>
+            <wp:extent cx="5943600" cy="4592107"/>
+            <wp:effectExtent l="0" t="0" r="0" b="0"/>
+            <wp:docPr id="17" name="Hình ảnh 17"/>
             <wp:cNvGraphicFramePr>
               <a:graphicFrameLocks xmlns:a="http://schemas.openxmlformats.org/drawingml/2006/main" noChangeAspect="1"/>
             </wp:cNvGraphicFramePr>
@@ -596,7 +625,7 @@
                   <pic:spPr bwMode="auto">
                     <a:xfrm>
                       <a:off x="0" y="0"/>
-                      <a:ext cx="5943600" cy="4340048"/>
+                      <a:ext cx="5943600" cy="4592107"/>
                     </a:xfrm>
                     <a:prstGeom prst="rect">
                       <a:avLst/>
@@ -617,14 +646,27 @@
       <w:pPr>
         <w:pStyle w:val="Chuthich"/>
       </w:pPr>
-      <w:fldSimple w:instr=" SEQ Figure \* ARABIC ">
-        <w:r>
-          <w:rPr>
-            <w:noProof/>
-          </w:rPr>
-          <w:t>3</w:t>
-        </w:r>
-      </w:fldSimple>
+      <w:r>
+        <w:fldChar w:fldCharType="begin"/>
+      </w:r>
+      <w:r>
+        <w:instrText xml:space="preserve"> SEQ Figure \* ARABIC </w:instrText>
+      </w:r>
+      <w:r>
+        <w:fldChar w:fldCharType="separate"/>
+      </w:r>
+      <w:r>
+        <w:rPr>
+          <w:noProof/>
+        </w:rPr>
+        <w:t>3</w:t>
+      </w:r>
+      <w:r>
+        <w:rPr>
+          <w:noProof/>
+        </w:rPr>
+        <w:fldChar w:fldCharType="end"/>
+      </w:r>
       <w:r>
         <w:t>.UseCase thông báo</w:t>
       </w:r>
@@ -640,9 +682,9 @@
         <w:lastRenderedPageBreak/>
         <w:drawing>
           <wp:inline distT="0" distB="0" distL="0" distR="0">
-            <wp:extent cx="5295900" cy="4362450"/>
-            <wp:effectExtent l="0" t="0" r="0" b="0"/>
-            <wp:docPr id="7" name="Hình ảnh 7"/>
+            <wp:extent cx="5943600" cy="4299849"/>
+            <wp:effectExtent l="0" t="0" r="0" b="5715"/>
+            <wp:docPr id="18" name="Hình ảnh 18"/>
             <wp:cNvGraphicFramePr>
               <a:graphicFrameLocks xmlns:a="http://schemas.openxmlformats.org/drawingml/2006/main" noChangeAspect="1"/>
             </wp:cNvGraphicFramePr>
@@ -671,7 +713,7 @@
                   <pic:spPr bwMode="auto">
                     <a:xfrm>
                       <a:off x="0" y="0"/>
-                      <a:ext cx="5295900" cy="4362450"/>
+                      <a:ext cx="5943600" cy="4299849"/>
                     </a:xfrm>
                     <a:prstGeom prst="rect">
                       <a:avLst/>
@@ -692,14 +734,27 @@
       <w:pPr>
         <w:pStyle w:val="Chuthich"/>
       </w:pPr>
-      <w:fldSimple w:instr=" SEQ Figure \* ARABIC ">
-        <w:r>
-          <w:rPr>
-            <w:noProof/>
-          </w:rPr>
-          <w:t>4</w:t>
-        </w:r>
-      </w:fldSimple>
+      <w:r>
+        <w:fldChar w:fldCharType="begin"/>
+      </w:r>
+      <w:r>
+        <w:instrText xml:space="preserve"> SEQ Figure \* ARABIC </w:instrText>
+      </w:r>
+      <w:r>
+        <w:fldChar w:fldCharType="separate"/>
+      </w:r>
+      <w:r>
+        <w:rPr>
+          <w:noProof/>
+        </w:rPr>
+        <w:t>4</w:t>
+      </w:r>
+      <w:r>
+        <w:rPr>
+          <w:noProof/>
+        </w:rPr>
+        <w:fldChar w:fldCharType="end"/>
+      </w:r>
       <w:r>
         <w:t>.UseCase nhận phòng</w:t>
       </w:r>
@@ -715,9 +770,9 @@
         <w:lastRenderedPageBreak/>
         <w:drawing>
           <wp:inline distT="0" distB="0" distL="0" distR="0">
-            <wp:extent cx="5943600" cy="6338742"/>
-            <wp:effectExtent l="0" t="0" r="0" b="5080"/>
-            <wp:docPr id="8" name="Hình ảnh 8"/>
+            <wp:extent cx="5943600" cy="5154564"/>
+            <wp:effectExtent l="0" t="0" r="0" b="8255"/>
+            <wp:docPr id="19" name="Hình ảnh 19"/>
             <wp:cNvGraphicFramePr>
               <a:graphicFrameLocks xmlns:a="http://schemas.openxmlformats.org/drawingml/2006/main" noChangeAspect="1"/>
             </wp:cNvGraphicFramePr>
@@ -746,7 +801,7 @@
                   <pic:spPr bwMode="auto">
                     <a:xfrm>
                       <a:off x="0" y="0"/>
-                      <a:ext cx="5943600" cy="6338742"/>
+                      <a:ext cx="5943600" cy="5154564"/>
                     </a:xfrm>
                     <a:prstGeom prst="rect">
                       <a:avLst/>
@@ -767,14 +822,27 @@
       <w:pPr>
         <w:pStyle w:val="Chuthich"/>
       </w:pPr>
-      <w:fldSimple w:instr=" SEQ Figure \* ARABIC ">
-        <w:r>
-          <w:rPr>
-            <w:noProof/>
-          </w:rPr>
-          <w:t>5</w:t>
-        </w:r>
-      </w:fldSimple>
+      <w:r>
+        <w:fldChar w:fldCharType="begin"/>
+      </w:r>
+      <w:r>
+        <w:instrText xml:space="preserve"> SEQ Figure \* ARABIC </w:instrText>
+      </w:r>
+      <w:r>
+        <w:fldChar w:fldCharType="separate"/>
+      </w:r>
+      <w:r>
+        <w:rPr>
+          <w:noProof/>
+        </w:rPr>
+        <w:t>5</w:t>
+      </w:r>
+      <w:r>
+        <w:rPr>
+          <w:noProof/>
+        </w:rPr>
+        <w:fldChar w:fldCharType="end"/>
+      </w:r>
       <w:r>
         <w:t>. UseCase quản lý phòng</w:t>
       </w:r>
@@ -790,9 +858,9 @@
         <w:lastRenderedPageBreak/>
         <w:drawing>
           <wp:inline distT="0" distB="0" distL="0" distR="0">
-            <wp:extent cx="5943600" cy="5367568"/>
-            <wp:effectExtent l="0" t="0" r="0" b="5080"/>
-            <wp:docPr id="9" name="Hình ảnh 9"/>
+            <wp:extent cx="5943600" cy="4978454"/>
+            <wp:effectExtent l="0" t="0" r="0" b="0"/>
+            <wp:docPr id="20" name="Hình ảnh 20"/>
             <wp:cNvGraphicFramePr>
               <a:graphicFrameLocks xmlns:a="http://schemas.openxmlformats.org/drawingml/2006/main" noChangeAspect="1"/>
             </wp:cNvGraphicFramePr>
@@ -821,7 +889,7 @@
                   <pic:spPr bwMode="auto">
                     <a:xfrm>
                       <a:off x="0" y="0"/>
-                      <a:ext cx="5943600" cy="5367568"/>
+                      <a:ext cx="5943600" cy="4978454"/>
                     </a:xfrm>
                     <a:prstGeom prst="rect">
                       <a:avLst/>
@@ -842,14 +910,27 @@
       <w:pPr>
         <w:pStyle w:val="Chuthich"/>
       </w:pPr>
-      <w:fldSimple w:instr=" SEQ Figure \* ARABIC ">
-        <w:r>
-          <w:rPr>
-            <w:noProof/>
-          </w:rPr>
-          <w:t>6</w:t>
-        </w:r>
-      </w:fldSimple>
+      <w:r>
+        <w:fldChar w:fldCharType="begin"/>
+      </w:r>
+      <w:r>
+        <w:instrText xml:space="preserve"> SEQ Figure \* ARABIC </w:instrText>
+      </w:r>
+      <w:r>
+        <w:fldChar w:fldCharType="separate"/>
+      </w:r>
+      <w:r>
+        <w:rPr>
+          <w:noProof/>
+        </w:rPr>
+        <w:t>6</w:t>
+      </w:r>
+      <w:r>
+        <w:rPr>
+          <w:noProof/>
+        </w:rPr>
+        <w:fldChar w:fldCharType="end"/>
+      </w:r>
       <w:r>
         <w:t>. UseCase quản lý thiết bị</w:t>
       </w:r>
@@ -857,6 +938,7 @@
     <w:p>
       <w:pPr>
         <w:keepNext/>
+        <w:jc w:val="center"/>
       </w:pPr>
       <w:r>
         <w:rPr>
@@ -864,10 +946,10 @@
         </w:rPr>
         <w:lastRenderedPageBreak/>
         <w:drawing>
-          <wp:inline distT="0" distB="0" distL="0" distR="0">
-            <wp:extent cx="5534025" cy="4162425"/>
-            <wp:effectExtent l="0" t="0" r="9525" b="9525"/>
-            <wp:docPr id="10" name="Hình ảnh 10"/>
+          <wp:inline distT="0" distB="0" distL="0" distR="0" wp14:anchorId="73D2231A" wp14:editId="5F9983C5">
+            <wp:extent cx="5943600" cy="3987800"/>
+            <wp:effectExtent l="0" t="0" r="0" b="0"/>
+            <wp:docPr id="21" name="Hình ảnh 21"/>
             <wp:cNvGraphicFramePr>
               <a:graphicFrameLocks xmlns:a="http://schemas.openxmlformats.org/drawingml/2006/main" noChangeAspect="1"/>
             </wp:cNvGraphicFramePr>
@@ -896,7 +978,7 @@
                   <pic:spPr bwMode="auto">
                     <a:xfrm>
                       <a:off x="0" y="0"/>
-                      <a:ext cx="5534025" cy="4162425"/>
+                      <a:ext cx="5943600" cy="3987800"/>
                     </a:xfrm>
                     <a:prstGeom prst="rect">
                       <a:avLst/>
@@ -912,27 +994,33 @@
           </wp:inline>
         </w:drawing>
       </w:r>
-    </w:p>
-    <w:p>
-      <w:pPr>
-        <w:pStyle w:val="Chuthich"/>
-      </w:pPr>
-      <w:fldSimple w:instr=" SEQ Figure \* ARABIC ">
-        <w:r>
-          <w:rPr>
-            <w:noProof/>
-          </w:rPr>
-          <w:t>7</w:t>
-        </w:r>
-      </w:fldSimple>
-      <w:r>
-        <w:t>. UseCase quản lý thiết bị</w:t>
-      </w:r>
-    </w:p>
-    <w:p>
-      <w:pPr>
-        <w:keepNext/>
-      </w:pPr>
+      <w:r>
+        <w:fldChar w:fldCharType="begin"/>
+      </w:r>
+      <w:r>
+        <w:instrText xml:space="preserve"> SEQ Figure \* ARABIC </w:instrText>
+      </w:r>
+      <w:r>
+        <w:fldChar w:fldCharType="separate"/>
+      </w:r>
+      <w:r>
+        <w:rPr>
+          <w:noProof/>
+        </w:rPr>
+        <w:t>7</w:t>
+      </w:r>
+      <w:r>
+        <w:rPr>
+          <w:noProof/>
+        </w:rPr>
+        <w:fldChar w:fldCharType="end"/>
+      </w:r>
+      <w:r>
+        <w:t>. UseCase quả</w:t>
+      </w:r>
+      <w:r>
+        <w:t>n lý nhân viên</w:t>
+      </w:r>
       <w:r>
         <w:rPr>
           <w:noProof/>
@@ -940,9 +1028,9 @@
         <w:lastRenderedPageBreak/>
         <w:drawing>
           <wp:inline distT="0" distB="0" distL="0" distR="0">
-            <wp:extent cx="5943600" cy="5147582"/>
+            <wp:extent cx="5943600" cy="4656178"/>
             <wp:effectExtent l="0" t="0" r="0" b="0"/>
-            <wp:docPr id="11" name="Hình ảnh 11"/>
+            <wp:docPr id="22" name="Hình ảnh 22"/>
             <wp:cNvGraphicFramePr>
               <a:graphicFrameLocks xmlns:a="http://schemas.openxmlformats.org/drawingml/2006/main" noChangeAspect="1"/>
             </wp:cNvGraphicFramePr>
@@ -971,7 +1059,7 @@
                   <pic:spPr bwMode="auto">
                     <a:xfrm>
                       <a:off x="0" y="0"/>
-                      <a:ext cx="5943600" cy="5147582"/>
+                      <a:ext cx="5943600" cy="4656178"/>
                     </a:xfrm>
                     <a:prstGeom prst="rect">
                       <a:avLst/>
@@ -992,14 +1080,27 @@
       <w:pPr>
         <w:pStyle w:val="Chuthich"/>
       </w:pPr>
-      <w:fldSimple w:instr=" SEQ Figure \* ARABIC ">
-        <w:r>
-          <w:rPr>
-            <w:noProof/>
-          </w:rPr>
-          <w:t>8</w:t>
-        </w:r>
-      </w:fldSimple>
+      <w:r>
+        <w:fldChar w:fldCharType="begin"/>
+      </w:r>
+      <w:r>
+        <w:instrText xml:space="preserve"> SEQ Figure \* ARABIC </w:instrText>
+      </w:r>
+      <w:r>
+        <w:fldChar w:fldCharType="separate"/>
+      </w:r>
+      <w:r>
+        <w:rPr>
+          <w:noProof/>
+        </w:rPr>
+        <w:t>8</w:t>
+      </w:r>
+      <w:r>
+        <w:rPr>
+          <w:noProof/>
+        </w:rPr>
+        <w:fldChar w:fldCharType="end"/>
+      </w:r>
       <w:r>
         <w:t>. UseCase báo cáo</w:t>
       </w:r>
@@ -1015,9 +1116,9 @@
         <w:lastRenderedPageBreak/>
         <w:drawing>
           <wp:inline distT="0" distB="0" distL="0" distR="0">
-            <wp:extent cx="5943600" cy="6053043"/>
-            <wp:effectExtent l="0" t="0" r="0" b="5080"/>
-            <wp:docPr id="12" name="Hình ảnh 12"/>
+            <wp:extent cx="5943600" cy="4747101"/>
+            <wp:effectExtent l="0" t="0" r="0" b="0"/>
+            <wp:docPr id="23" name="Hình ảnh 23"/>
             <wp:cNvGraphicFramePr>
               <a:graphicFrameLocks xmlns:a="http://schemas.openxmlformats.org/drawingml/2006/main" noChangeAspect="1"/>
             </wp:cNvGraphicFramePr>
@@ -1046,7 +1147,7 @@
                   <pic:spPr bwMode="auto">
                     <a:xfrm>
                       <a:off x="0" y="0"/>
-                      <a:ext cx="5943600" cy="6053043"/>
+                      <a:ext cx="5943600" cy="4747101"/>
                     </a:xfrm>
                     <a:prstGeom prst="rect">
                       <a:avLst/>
@@ -1067,14 +1168,27 @@
       <w:pPr>
         <w:pStyle w:val="Chuthich"/>
       </w:pPr>
-      <w:fldSimple w:instr=" SEQ Figure \* ARABIC ">
-        <w:r>
-          <w:rPr>
-            <w:noProof/>
-          </w:rPr>
-          <w:t>9</w:t>
-        </w:r>
-      </w:fldSimple>
+      <w:r>
+        <w:fldChar w:fldCharType="begin"/>
+      </w:r>
+      <w:r>
+        <w:instrText xml:space="preserve"> SEQ Figure \* ARABIC </w:instrText>
+      </w:r>
+      <w:r>
+        <w:fldChar w:fldCharType="separate"/>
+      </w:r>
+      <w:r>
+        <w:rPr>
+          <w:noProof/>
+        </w:rPr>
+        <w:t>9</w:t>
+      </w:r>
+      <w:r>
+        <w:rPr>
+          <w:noProof/>
+        </w:rPr>
+        <w:fldChar w:fldCharType="end"/>
+      </w:r>
       <w:r>
         <w:t>. UseCase thống kê</w:t>
       </w:r>
@@ -1090,9 +1204,9 @@
         <w:lastRenderedPageBreak/>
         <w:drawing>
           <wp:inline distT="0" distB="0" distL="0" distR="0">
-            <wp:extent cx="5943600" cy="5534669"/>
-            <wp:effectExtent l="0" t="0" r="0" b="8890"/>
-            <wp:docPr id="13" name="Hình ảnh 13"/>
+            <wp:extent cx="5943600" cy="6549125"/>
+            <wp:effectExtent l="0" t="0" r="0" b="4445"/>
+            <wp:docPr id="24" name="Hình ảnh 24"/>
             <wp:cNvGraphicFramePr>
               <a:graphicFrameLocks xmlns:a="http://schemas.openxmlformats.org/drawingml/2006/main" noChangeAspect="1"/>
             </wp:cNvGraphicFramePr>
@@ -1121,7 +1235,7 @@
                   <pic:spPr bwMode="auto">
                     <a:xfrm>
                       <a:off x="0" y="0"/>
-                      <a:ext cx="5943600" cy="5534669"/>
+                      <a:ext cx="5943600" cy="6549125"/>
                     </a:xfrm>
                     <a:prstGeom prst="rect">
                       <a:avLst/>
@@ -1142,14 +1256,27 @@
       <w:pPr>
         <w:pStyle w:val="Chuthich"/>
       </w:pPr>
-      <w:fldSimple w:instr=" SEQ Figure \* ARABIC ">
-        <w:r>
-          <w:rPr>
-            <w:noProof/>
-          </w:rPr>
-          <w:t>10</w:t>
-        </w:r>
-      </w:fldSimple>
+      <w:r>
+        <w:fldChar w:fldCharType="begin"/>
+      </w:r>
+      <w:r>
+        <w:instrText xml:space="preserve"> SEQ Figure \* ARABIC </w:instrText>
+      </w:r>
+      <w:r>
+        <w:fldChar w:fldCharType="separate"/>
+      </w:r>
+      <w:r>
+        <w:rPr>
+          <w:noProof/>
+        </w:rPr>
+        <w:t>10</w:t>
+      </w:r>
+      <w:r>
+        <w:rPr>
+          <w:noProof/>
+        </w:rPr>
+        <w:fldChar w:fldCharType="end"/>
+      </w:r>
       <w:r>
         <w:t>. UseCase dịch vụ</w:t>
       </w:r>
@@ -1165,9 +1292,9 @@
         <w:lastRenderedPageBreak/>
         <w:drawing>
           <wp:inline distT="0" distB="0" distL="0" distR="0">
-            <wp:extent cx="5943600" cy="3944867"/>
+            <wp:extent cx="5943600" cy="3506024"/>
             <wp:effectExtent l="0" t="0" r="0" b="0"/>
-            <wp:docPr id="14" name="Hình ảnh 14"/>
+            <wp:docPr id="25" name="Hình ảnh 25"/>
             <wp:cNvGraphicFramePr>
               <a:graphicFrameLocks xmlns:a="http://schemas.openxmlformats.org/drawingml/2006/main" noChangeAspect="1"/>
             </wp:cNvGraphicFramePr>
@@ -1196,7 +1323,7 @@
                   <pic:spPr bwMode="auto">
                     <a:xfrm>
                       <a:off x="0" y="0"/>
-                      <a:ext cx="5943600" cy="3944867"/>
+                      <a:ext cx="5943600" cy="3506024"/>
                     </a:xfrm>
                     <a:prstGeom prst="rect">
                       <a:avLst/>
@@ -1220,14 +1347,27 @@
           <w:tab w:val="left" w:pos="7020"/>
         </w:tabs>
       </w:pPr>
-      <w:fldSimple w:instr=" SEQ Figure \* ARABIC ">
-        <w:r>
-          <w:rPr>
-            <w:noProof/>
-          </w:rPr>
-          <w:t>11</w:t>
-        </w:r>
-      </w:fldSimple>
+      <w:r>
+        <w:fldChar w:fldCharType="begin"/>
+      </w:r>
+      <w:r>
+        <w:instrText xml:space="preserve"> SEQ Figure \* ARABIC </w:instrText>
+      </w:r>
+      <w:r>
+        <w:fldChar w:fldCharType="separate"/>
+      </w:r>
+      <w:r>
+        <w:rPr>
+          <w:noProof/>
+        </w:rPr>
+        <w:t>11</w:t>
+      </w:r>
+      <w:r>
+        <w:rPr>
+          <w:noProof/>
+        </w:rPr>
+        <w:fldChar w:fldCharType="end"/>
+      </w:r>
       <w:r>
         <w:t>. UseCase khách hàng</w:t>
       </w:r>
@@ -1243,9 +1383,9 @@
         <w:lastRenderedPageBreak/>
         <w:drawing>
           <wp:inline distT="0" distB="0" distL="0" distR="0">
-            <wp:extent cx="5943600" cy="5101275"/>
-            <wp:effectExtent l="0" t="0" r="0" b="4445"/>
-            <wp:docPr id="15" name="Hình ảnh 15"/>
+            <wp:extent cx="5943600" cy="4371119"/>
+            <wp:effectExtent l="0" t="0" r="0" b="0"/>
+            <wp:docPr id="26" name="Hình ảnh 26"/>
             <wp:cNvGraphicFramePr>
               <a:graphicFrameLocks xmlns:a="http://schemas.openxmlformats.org/drawingml/2006/main" noChangeAspect="1"/>
             </wp:cNvGraphicFramePr>
@@ -1274,7 +1414,7 @@
                   <pic:spPr bwMode="auto">
                     <a:xfrm>
                       <a:off x="0" y="0"/>
-                      <a:ext cx="5943600" cy="5101275"/>
+                      <a:ext cx="5943600" cy="4371119"/>
                     </a:xfrm>
                     <a:prstGeom prst="rect">
                       <a:avLst/>
@@ -1295,19 +1435,30 @@
       <w:pPr>
         <w:pStyle w:val="Chuthich"/>
       </w:pPr>
-      <w:fldSimple w:instr=" SEQ Figure \* ARABIC ">
-        <w:r>
-          <w:rPr>
-            <w:noProof/>
-          </w:rPr>
-          <w:t>12</w:t>
-        </w:r>
-      </w:fldSimple>
+      <w:r>
+        <w:fldChar w:fldCharType="begin"/>
+      </w:r>
+      <w:r>
+        <w:instrText xml:space="preserve"> SEQ Figure \* ARABIC </w:instrText>
+      </w:r>
+      <w:r>
+        <w:fldChar w:fldCharType="separate"/>
+      </w:r>
+      <w:r>
+        <w:rPr>
+          <w:noProof/>
+        </w:rPr>
+        <w:t>12</w:t>
+      </w:r>
+      <w:r>
+        <w:rPr>
+          <w:noProof/>
+        </w:rPr>
+        <w:fldChar w:fldCharType="end"/>
+      </w:r>
       <w:r>
         <w:t>. UseCase phân công</w:t>
       </w:r>
-      <w:bookmarkStart w:id="0" w:name="_GoBack"/>
-      <w:bookmarkEnd w:id="0"/>
     </w:p>
     <w:p>
       <w:pPr>
@@ -1318,6 +1469,7 @@
     <w:p/>
     <w:p>
       <w:pPr>
+        <w:keepNext/>
         <w:jc w:val="center"/>
       </w:pPr>
       <w:r>
@@ -1327,9 +1479,9 @@
         <w:lastRenderedPageBreak/>
         <w:drawing>
           <wp:inline distT="0" distB="0" distL="0" distR="0">
-            <wp:extent cx="4914900" cy="4505325"/>
-            <wp:effectExtent l="0" t="0" r="0" b="9525"/>
-            <wp:docPr id="5" name="Hình ảnh 5"/>
+            <wp:extent cx="5943600" cy="4697157"/>
+            <wp:effectExtent l="0" t="0" r="0" b="8255"/>
+            <wp:docPr id="27" name="Hình ảnh 27"/>
             <wp:cNvGraphicFramePr>
               <a:graphicFrameLocks xmlns:a="http://schemas.openxmlformats.org/drawingml/2006/main" noChangeAspect="1"/>
             </wp:cNvGraphicFramePr>
@@ -1337,7 +1489,7 @@
               <a:graphicData uri="http://schemas.openxmlformats.org/drawingml/2006/picture">
                 <pic:pic xmlns:pic="http://schemas.openxmlformats.org/drawingml/2006/picture">
                   <pic:nvPicPr>
-                    <pic:cNvPr id="0" name="Picture 4"/>
+                    <pic:cNvPr id="0" name="Picture 15"/>
                     <pic:cNvPicPr>
                       <a:picLocks noChangeAspect="1" noChangeArrowheads="1"/>
                     </pic:cNvPicPr>
@@ -1358,7 +1510,7 @@
                   <pic:spPr bwMode="auto">
                     <a:xfrm>
                       <a:off x="0" y="0"/>
-                      <a:ext cx="4914900" cy="4505325"/>
+                      <a:ext cx="5943600" cy="4697157"/>
                     </a:xfrm>
                     <a:prstGeom prst="rect">
                       <a:avLst/>
@@ -1377,6 +1529,106 @@
     </w:p>
     <w:p>
       <w:pPr>
+        <w:pStyle w:val="Chuthich"/>
+      </w:pPr>
+      <w:fldSimple w:instr=" SEQ Figure \* ARABIC ">
+        <w:r>
+          <w:rPr>
+            <w:noProof/>
+          </w:rPr>
+          <w:t>13</w:t>
+        </w:r>
+      </w:fldSimple>
+      <w:r>
+        <w:t>.UseCase hủy đặt phòng</w:t>
+      </w:r>
+    </w:p>
+    <w:p/>
+    <w:p>
+      <w:pPr>
+        <w:keepNext/>
+        <w:jc w:val="center"/>
+      </w:pPr>
+      <w:r>
+        <w:rPr>
+          <w:noProof/>
+        </w:rPr>
+        <w:lastRenderedPageBreak/>
+        <w:drawing>
+          <wp:inline distT="0" distB="0" distL="0" distR="0">
+            <wp:extent cx="4013835" cy="2909570"/>
+            <wp:effectExtent l="0" t="0" r="5715" b="5080"/>
+            <wp:docPr id="28" name="Hình ảnh 28"/>
+            <wp:cNvGraphicFramePr>
+              <a:graphicFrameLocks xmlns:a="http://schemas.openxmlformats.org/drawingml/2006/main" noChangeAspect="1"/>
+            </wp:cNvGraphicFramePr>
+            <a:graphic xmlns:a="http://schemas.openxmlformats.org/drawingml/2006/main">
+              <a:graphicData uri="http://schemas.openxmlformats.org/drawingml/2006/picture">
+                <pic:pic xmlns:pic="http://schemas.openxmlformats.org/drawingml/2006/picture">
+                  <pic:nvPicPr>
+                    <pic:cNvPr id="0" name="Picture 16"/>
+                    <pic:cNvPicPr>
+                      <a:picLocks noChangeAspect="1" noChangeArrowheads="1"/>
+                    </pic:cNvPicPr>
+                  </pic:nvPicPr>
+                  <pic:blipFill>
+                    <a:blip r:embed="rId18">
+                      <a:extLst>
+                        <a:ext uri="{28A0092B-C50C-407E-A947-70E740481C1C}">
+                          <a14:useLocalDpi xmlns:a14="http://schemas.microsoft.com/office/drawing/2010/main" val="0"/>
+                        </a:ext>
+                      </a:extLst>
+                    </a:blip>
+                    <a:srcRect/>
+                    <a:stretch>
+                      <a:fillRect/>
+                    </a:stretch>
+                  </pic:blipFill>
+                  <pic:spPr bwMode="auto">
+                    <a:xfrm>
+                      <a:off x="0" y="0"/>
+                      <a:ext cx="4013835" cy="2909570"/>
+                    </a:xfrm>
+                    <a:prstGeom prst="rect">
+                      <a:avLst/>
+                    </a:prstGeom>
+                    <a:noFill/>
+                    <a:ln>
+                      <a:noFill/>
+                    </a:ln>
+                  </pic:spPr>
+                </pic:pic>
+              </a:graphicData>
+            </a:graphic>
+          </wp:inline>
+        </w:drawing>
+      </w:r>
+    </w:p>
+    <w:p>
+      <w:pPr>
+        <w:pStyle w:val="Chuthich"/>
+      </w:pPr>
+      <w:fldSimple w:instr=" SEQ Figure \* ARABIC ">
+        <w:r>
+          <w:rPr>
+            <w:noProof/>
+          </w:rPr>
+          <w:t>14</w:t>
+        </w:r>
+      </w:fldSimple>
+      <w:r>
+        <w:t>.UseCase đăng xuất</w:t>
+      </w:r>
+      <w:bookmarkStart w:id="0" w:name="_GoBack"/>
+      <w:bookmarkEnd w:id="0"/>
+    </w:p>
+    <w:p>
+      <w:pPr>
+        <w:jc w:val="center"/>
+      </w:pPr>
+    </w:p>
+    <w:p>
+      <w:pPr>
         <w:pStyle w:val="MyTitle"/>
       </w:pPr>
       <w:r>
@@ -1634,7 +1886,6 @@
               <w:pStyle w:val="MyTable"/>
             </w:pPr>
             <w:r>
-              <w:lastRenderedPageBreak/>
               <w:t>B4: Nếu hợp lệ, lưu thông tin giảng viên</w:t>
             </w:r>
           </w:p>
@@ -1659,47 +1910,47 @@
               <w:pStyle w:val="MyTable"/>
             </w:pPr>
             <w:r>
+              <w:t>Luồng sự kiện phụ</w:t>
+            </w:r>
+          </w:p>
+        </w:tc>
+        <w:tc>
+          <w:tcPr>
+            <w:tcW w:w="6764" w:type="dxa"/>
+          </w:tcPr>
+          <w:p>
+            <w:pPr>
+              <w:pStyle w:val="MyTable"/>
+            </w:pPr>
+            <w:r>
+              <w:t>Nếu thông tin giảng viên không hợp lệ</w:t>
+            </w:r>
+            <w:r>
+              <w:t>:</w:t>
+            </w:r>
+          </w:p>
+          <w:p>
+            <w:pPr>
+              <w:pStyle w:val="MyTable"/>
+            </w:pPr>
+            <w:r>
+              <w:t>B1: Thông báo thông tin nào không hợp lệ</w:t>
+            </w:r>
+          </w:p>
+          <w:p>
+            <w:pPr>
+              <w:pStyle w:val="MyTable"/>
+            </w:pPr>
+            <w:r>
+              <w:t>B2: Không lưu thông tin giảng viên</w:t>
+            </w:r>
+          </w:p>
+          <w:p>
+            <w:pPr>
+              <w:pStyle w:val="MyTable"/>
+            </w:pPr>
+            <w:r>
               <w:lastRenderedPageBreak/>
-              <w:t>Luồng sự kiện phụ</w:t>
-            </w:r>
-          </w:p>
-        </w:tc>
-        <w:tc>
-          <w:tcPr>
-            <w:tcW w:w="6764" w:type="dxa"/>
-          </w:tcPr>
-          <w:p>
-            <w:pPr>
-              <w:pStyle w:val="MyTable"/>
-            </w:pPr>
-            <w:r>
-              <w:t>Nếu thông tin giảng viên không hợp lệ</w:t>
-            </w:r>
-            <w:r>
-              <w:t>:</w:t>
-            </w:r>
-          </w:p>
-          <w:p>
-            <w:pPr>
-              <w:pStyle w:val="MyTable"/>
-            </w:pPr>
-            <w:r>
-              <w:t>B1: Thông báo thông tin nào không hợp lệ</w:t>
-            </w:r>
-          </w:p>
-          <w:p>
-            <w:pPr>
-              <w:pStyle w:val="MyTable"/>
-            </w:pPr>
-            <w:r>
-              <w:t>B2: Không lưu thông tin giảng viên</w:t>
-            </w:r>
-          </w:p>
-          <w:p>
-            <w:pPr>
-              <w:pStyle w:val="MyTable"/>
-            </w:pPr>
-            <w:r>
               <w:t>B3: Quay lại bước 2 luồng sự kiện chính.</w:t>
             </w:r>
           </w:p>
@@ -1716,6 +1967,7 @@
               <w:pStyle w:val="MyTable"/>
             </w:pPr>
             <w:r>
+              <w:lastRenderedPageBreak/>
               <w:t>Activity Diagram</w:t>
             </w:r>
           </w:p>
@@ -1749,10 +2001,10 @@
                   <v:path o:extrusionok="f" gradientshapeok="t" o:connecttype="rect"/>
                   <o:lock v:ext="edit" aspectratio="t"/>
                 </v:shapetype>
-                <v:shape id="_x0000_i1025" type="#_x0000_t75" style="width:314.25pt;height:269.25pt" o:ole="">
-                  <v:imagedata r:id="rId18" o:title=""/>
+                <v:shape id="_x0000_i1025" type="#_x0000_t75" style="width:314.2pt;height:269.3pt" o:ole="">
+                  <v:imagedata r:id="rId19" o:title=""/>
                 </v:shape>
-                <o:OLEObject Type="Embed" ProgID="PBrush" ShapeID="_x0000_i1025" DrawAspect="Content" ObjectID="_1569274427" r:id="rId19"/>
+                <o:OLEObject Type="Embed" ProgID="PBrush" ShapeID="_x0000_i1025" DrawAspect="Content" ObjectID="_1569351132" r:id="rId20"/>
               </w:object>
             </w:r>
           </w:p>
@@ -2183,7 +2435,7 @@
     <w:lsdException w:name="Table Web 2" w:semiHidden="1" w:unhideWhenUsed="1"/>
     <w:lsdException w:name="Table Web 3" w:semiHidden="1" w:unhideWhenUsed="1"/>
     <w:lsdException w:name="Balloon Text" w:semiHidden="1" w:unhideWhenUsed="1"/>
-    <w:lsdException w:name="Table Grid" w:semiHidden="1" w:uiPriority="59" w:unhideWhenUsed="1"/>
+    <w:lsdException w:name="Table Grid" w:uiPriority="59"/>
     <w:lsdException w:name="Table Theme" w:semiHidden="1" w:unhideWhenUsed="1"/>
     <w:lsdException w:name="Placeholder Text" w:semiHidden="1"/>
     <w:lsdException w:name="No Spacing" w:uiPriority="1" w:qFormat="1"/>

</xml_diff>